<commit_message>
[DEV] Modif justification ajout de la justification gestion permission
Signed-off-by: Paul Bonhomme <paul.bonhomme@etu.uca.fr>
</commit_message>
<xml_diff>
--- a/doc/documentation_nonPDF/competences_justification_Bataille_Navale.docx
+++ b/doc/documentation_nonPDF/competences_justification_Bataille_Navale.docx
@@ -160,13 +160,8 @@
         <w:t>permettant de comprendre comment marche l’application.</w:t>
       </w:r>
       <w:r>
-        <w:t xml:space="preserve"> De plus, nous avons ajouté un </w:t>
-      </w:r>
-      <w:proofErr w:type="gramStart"/>
-      <w:r>
-        <w:t>ReadMe.md .</w:t>
-      </w:r>
-      <w:proofErr w:type="gramEnd"/>
+        <w:t xml:space="preserve"> De plus, nous avons ajouté un ReadMe.md .</w:t>
+      </w:r>
     </w:p>
     <w:p>
       <w:pPr>
@@ -543,15 +538,7 @@
         <w:t xml:space="preserve"> permet de sauvegarder les données de mon application lors de l’appel de cette méthode.</w:t>
       </w:r>
       <w:r>
-        <w:t xml:space="preserve"> De plus, nous avons un MusicManager qui est appelé dans le onResume et le onStop de notre application. Cela nous permet d’arrêter la musique quand l’application n’est plus affichée et de la remettre </w:t>
-      </w:r>
-      <w:proofErr w:type="gramStart"/>
-      <w:r>
-        <w:t>si il</w:t>
-      </w:r>
-      <w:proofErr w:type="gramEnd"/>
-      <w:r>
-        <w:t xml:space="preserve"> revient dessus.</w:t>
+        <w:t xml:space="preserve"> De plus, nous avons un MusicManager qui est appelé dans le onResume et le onStop de notre application. Cela nous permet d’arrêter la musique quand l’application n’est plus affichée et de la remettre si il revient dessus.</w:t>
       </w:r>
       <w:r>
         <w:t xml:space="preserve"> La musique continue bien aussi entre les différentes activités.</w:t>
@@ -584,15 +571,7 @@
         <w:t xml:space="preserve">Nous avons utilisé des boutons afin de naviguer, </w:t>
       </w:r>
       <w:r>
-        <w:t xml:space="preserve">des ImagesView pour mettre l’image d’un joueur et des Edittext pour la gestion des pseudos. Nous avons récupéré ces éléments grâce au </w:t>
-      </w:r>
-      <w:proofErr w:type="gramStart"/>
-      <w:r>
-        <w:t>findViewById(</w:t>
-      </w:r>
-      <w:proofErr w:type="gramEnd"/>
-      <w:r>
-        <w:t>)</w:t>
+        <w:t>des ImagesView pour mettre l’image d’un joueur et des Edittext pour la gestion des pseudos. Nous avons récupéré ces éléments grâce au findViewById()</w:t>
       </w:r>
     </w:p>
     <w:p>
@@ -615,7 +594,7 @@
         <w:ind w:firstLine="708"/>
       </w:pPr>
       <w:r>
-        <w:t xml:space="preserve">Nous n’avons pas eu à gérer de permissions car on ne sauvegarde pas les photos prises par le joueur dans le téléphone. Elles sont temporaires. </w:t>
+        <w:t>Nous avons géré la permission de la caméra. Quand l’utilisateur veut prendre une photo, l’application lui demande la permission. La prise de photo est refusée si l’application n’a pas la permission. On retrouve cette gestion dans view/FormJoueur.java</w:t>
       </w:r>
     </w:p>
     <w:p>
@@ -657,30 +636,24 @@
         <w:t xml:space="preserve"> </w:t>
       </w:r>
       <w:r>
-        <w:t xml:space="preserve">apparaît bien grâce à cette sauvegarde. Nous avons utilisé la méthode </w:t>
-      </w:r>
-      <w:proofErr w:type="gramStart"/>
-      <w:r>
-        <w:t>onSaveInstanceState(</w:t>
-      </w:r>
-      <w:proofErr w:type="gramEnd"/>
-      <w:r>
-        <w:t>) en sauvegardant dans le Bundle.</w:t>
+        <w:t>apparaît bien grâce à cette sauvegarde. Nous avons utilisé la méthode onSaveInstanceState() en sauvegardant dans le Bundle.</w:t>
       </w:r>
     </w:p>
     <w:p/>
-    <w:p>
-      <w:pPr>
-        <w:rPr>
-          <w:b/>
-          <w:bCs/>
-        </w:rPr>
-      </w:pPr>
-      <w:r>
-        <w:rPr>
-          <w:b/>
-          <w:bCs/>
-        </w:rPr>
+    <w:p/>
+    <w:p>
+      <w:pPr>
+        <w:rPr>
+          <w:b/>
+          <w:bCs/>
+        </w:rPr>
+      </w:pPr>
+      <w:r>
+        <w:rPr>
+          <w:b/>
+          <w:bCs/>
+        </w:rPr>
+        <w:lastRenderedPageBreak/>
         <w:t xml:space="preserve"> Je sais gérer la persistance profonde de mon application </w:t>
       </w:r>
     </w:p>
@@ -690,7 +663,6 @@
           <w:b/>
           <w:bCs/>
         </w:rPr>
-        <w:lastRenderedPageBreak/>
         <w:tab/>
       </w:r>
       <w:r>
@@ -904,19 +876,23 @@
       <w:r>
         <w:t>.</w:t>
       </w:r>
-    </w:p>
-    <w:p>
-      <w:pPr>
-        <w:rPr>
-          <w:b/>
-          <w:bCs/>
-        </w:rPr>
-      </w:pPr>
-      <w:r>
-        <w:rPr>
-          <w:b/>
-          <w:bCs/>
-        </w:rPr>
+      <w:r>
+        <w:t xml:space="preserve"> L’apk a bien été généré et testé sur différents téléphones.</w:t>
+      </w:r>
+    </w:p>
+    <w:p>
+      <w:pPr>
+        <w:rPr>
+          <w:b/>
+          <w:bCs/>
+        </w:rPr>
+      </w:pPr>
+      <w:r>
+        <w:rPr>
+          <w:b/>
+          <w:bCs/>
+        </w:rPr>
+        <w:lastRenderedPageBreak/>
         <w:t>Je sais utiliser la caméra</w:t>
       </w:r>
     </w:p>
@@ -932,7 +908,6 @@
           <w:b/>
           <w:bCs/>
         </w:rPr>
-        <w:lastRenderedPageBreak/>
         <w:tab/>
       </w:r>
       <w:r>

</xml_diff>